<commit_message>
fix: Updated ended date
</commit_message>
<xml_diff>
--- a/full-stack-resume.docx
+++ b/full-stack-resume.docx
@@ -648,7 +648,7 @@
             <w:tcW w:w="2621" w:type="dxa"/>
             <w:tcMar/>
           </w:tcPr>
-          <w:p w14:noSpellErr="1">
+          <w:p>
             <w:pPr>
               <w:pStyle w:val="Normal"/>
               <w:rPr>
@@ -665,7 +665,16 @@
                 <w:i w:val="1"/>
                 <w:iCs w:val="1"/>
               </w:rPr>
-              <w:t>2013 - Present</w:t>
+              <w:t xml:space="preserve">2013 - </w:t>
+            </w:r>
+            <w:r>
+              <w:rPr>
+                <w:b w:val="0"/>
+                <w:bCs w:val="0"/>
+                <w:i w:val="1"/>
+                <w:iCs w:val="1"/>
+              </w:rPr>
+              <w:t>2018</w:t>
             </w:r>
           </w:p>
         </w:tc>

</xml_diff>